<commit_message>
estudo de caso (anotações)
</commit_message>
<xml_diff>
--- a/Anotações do estudo de caso.docx
+++ b/Anotações do estudo de caso.docx
@@ -17,15 +17,16 @@
           <w:rFonts w:ascii="Roboto" w:eastAsia="Roboto" w:hAnsi="Roboto" w:cs="Roboto"/>
           <w:b/>
           <w:color w:val="3C4043"/>
-          <w:sz w:val="38"/>
-          <w:szCs w:val="38"/>
+          <w:sz w:val="40"/>
+          <w:szCs w:val="40"/>
         </w:rPr>
       </w:pPr>
       <w:r>
         <w:rPr>
           <w:b/>
           <w:color w:val="3C4043"/>
-          <w:sz w:val="38"/>
+          <w:sz w:val="40"/>
+          <w:szCs w:val="40"/>
           <w:lang w:bidi="pt-PT"/>
         </w:rPr>
         <w:t>Registro de aprendizagem: Considerar como os analistas de dados abordam as tarefas</w:t>
@@ -43,7 +44,9 @@
         <w:spacing w:after="200" w:line="300" w:lineRule="auto"/>
         <w:ind w:left="-360" w:right="-360"/>
         <w:rPr>
-          <w:rFonts w:ascii="Roboto" w:eastAsia="Roboto" w:hAnsi="Roboto" w:cs="Roboto"/>
+          <w:b/>
+          <w:color w:val="34A853"/>
+          <w:lang w:bidi="pt-PT"/>
         </w:rPr>
       </w:pPr>
       <w:r>
@@ -54,6 +57,22 @@
         </w:rPr>
         <w:t>Instruções</w:t>
       </w:r>
+    </w:p>
+    <w:p>
+      <w:pPr>
+        <w:pBdr>
+          <w:top w:val="nil"/>
+          <w:left w:val="nil"/>
+          <w:bottom w:val="nil"/>
+          <w:right w:val="nil"/>
+          <w:between w:val="nil"/>
+        </w:pBdr>
+        <w:spacing w:after="200" w:line="300" w:lineRule="auto"/>
+        <w:ind w:left="-360" w:right="-360"/>
+        <w:rPr>
+          <w:rFonts w:ascii="Roboto" w:eastAsia="Roboto" w:hAnsi="Roboto" w:cs="Roboto"/>
+        </w:rPr>
+      </w:pPr>
       <w:r>
         <w:rPr>
           <w:b/>
@@ -731,6 +750,7 @@
                 <w:color w:val="666666"/>
                 <w:lang w:bidi="pt-PT"/>
               </w:rPr>
+              <w:lastRenderedPageBreak/>
               <w:t>Os detalhes do estudo de caso ajudaram a mudar a maneira como você pensa sobre a análise de dados? Por que ou por que não?</w:t>
             </w:r>
           </w:p>
@@ -758,7 +778,6 @@
                 <w:color w:val="666666"/>
                 <w:lang w:bidi="pt-PT"/>
               </w:rPr>
-              <w:lastRenderedPageBreak/>
               <w:t>Eu achei interessante a forma de pensar em dados. Quando paramos para avaliar o que é dados, percebemos que a todo momento estamos avaliando algo. O estudo de caso demonstrou os dados sendo utilizado para gerenciar pessoas. E isso deveras importante independente do ramos de trabalho no qual eu esteja inserido, pois entendo comportamentos(através do dados), também entenderemos sobre relacionamento.</w:t>
             </w:r>
           </w:p>

</xml_diff>